<commit_message>
ENH:  Added more stuff.
</commit_message>
<xml_diff>
--- a/faculty/Tustison2016_CV.docx
+++ b/faculty/Tustison2016_CV.docx
@@ -112,6 +112,7 @@
         <w:contextualSpacing/>
         <w:jc w:val="both"/>
         <w:rPr>
+          <w:b/>
           <w:sz w:val="24"/>
           <w:szCs w:val="24"/>
         </w:rPr>
@@ -423,6 +424,9 @@
     </w:p>
     <w:p>
       <w:pPr>
+        <w:pBdr>
+          <w:bottom w:val="nil"/>
+        </w:pBdr>
         <w:ind w:left="1440"/>
         <w:contextualSpacing/>
         <w:jc w:val="both"/>
@@ -442,6 +446,7 @@
         <w:contextualSpacing/>
         <w:jc w:val="both"/>
         <w:rPr>
+          <w:b/>
           <w:sz w:val="24"/>
           <w:szCs w:val="24"/>
         </w:rPr>
@@ -662,6 +667,7 @@
         <w:contextualSpacing/>
         <w:jc w:val="both"/>
         <w:rPr>
+          <w:b/>
           <w:sz w:val="24"/>
           <w:szCs w:val="24"/>
         </w:rPr>
@@ -1135,8 +1141,6 @@
         </w:rPr>
         <w:t xml:space="preserve"> </w:t>
       </w:r>
-      <w:bookmarkStart w:id="0" w:name="_GoBack"/>
-      <w:bookmarkEnd w:id="0"/>
       <w:r>
         <w:rPr>
           <w:b/>
@@ -2219,14 +2223,7 @@
           <w:sz w:val="24"/>
           <w:szCs w:val="24"/>
         </w:rPr>
-        <w:t xml:space="preserve">—Recent standardization in MRI acquisition protocols for hippocampal subfields has been accompanied by relevant segmentation approaches.  We are currently developing a publicly available extension of the well-known ASHS (automatic segmentation of hippocampal subfields) pipeline </w:t>
-      </w:r>
-      <w:r>
-        <w:rPr>
-          <w:sz w:val="24"/>
-          <w:szCs w:val="24"/>
-        </w:rPr>
-        <w:t>with the targeted application of extending the ANTs cortical thickness pipeline to integrate hippocampal subfield segmentations.</w:t>
+        <w:t>—Recent standardization in MRI acquisition protocols for hippocampal subfields has been accompanied by relevant segmentation approaches.  We are currently developing a publicly available extension of the well-known ASHS (automatic segmentation of hippocampal subfields) pipeline with the targeted application of extending the ANTs cortical thickness pipeline to integrate hippocampal subfield segmentations.</w:t>
       </w:r>
     </w:p>
     <w:p>
@@ -3484,6 +3481,7 @@
         <w:contextualSpacing/>
         <w:jc w:val="both"/>
         <w:rPr>
+          <w:b/>
           <w:sz w:val="24"/>
           <w:szCs w:val="24"/>
           <w:u w:val="single"/>
@@ -32613,13 +32611,15 @@
         </w:numPr>
         <w:jc w:val="both"/>
         <w:rPr>
-          <w:bCs/>
-          <w:sz w:val="24"/>
-          <w:szCs w:val="24"/>
-        </w:rPr>
-      </w:pPr>
-      <w:r>
-        <w:rPr>
+          <w:b/>
+          <w:bCs/>
+          <w:sz w:val="24"/>
+          <w:szCs w:val="24"/>
+        </w:rPr>
+      </w:pPr>
+      <w:r>
+        <w:rPr>
+          <w:b/>
           <w:bCs/>
           <w:smallCaps/>
           <w:sz w:val="24"/>
@@ -32985,6 +32985,8 @@
         </w:rPr>
         <w:t xml:space="preserve"> COPD</w:t>
       </w:r>
+      <w:bookmarkStart w:id="0" w:name="_GoBack"/>
+      <w:bookmarkEnd w:id="0"/>
     </w:p>
     <w:p>
       <w:pPr>
@@ -34840,7 +34842,7 @@
         <w:sz w:val="24"/>
         <w:szCs w:val="24"/>
       </w:rPr>
-      <w:t>2</w:t>
+      <w:t>20</w:t>
     </w:r>
     <w:r>
       <w:rPr>
@@ -37604,7 +37606,7 @@
     <w:abstractNumId w:val="8"/>
     <w:lvlOverride w:ilvl="0">
       <w:startOverride w:val="2"/>
-      <w:lvl w:ilvl="0" w:tplc="C1BE2D4C">
+      <w:lvl w:ilvl="0" w:tplc="AE72B7EC">
         <w:start w:val="2"/>
         <w:numFmt w:val="upperRoman"/>
         <w:lvlText w:val="%1."/>
@@ -37903,31 +37905,19 @@
   <w:num w:numId="4">
     <w:abstractNumId w:val="8"/>
     <w:lvlOverride w:ilvl="0">
-      <w:startOverride w:val="3"/>
-    </w:lvlOverride>
-  </w:num>
-  <w:num w:numId="5">
-    <w:abstractNumId w:val="8"/>
-    <w:lvlOverride w:ilvl="0">
-      <w:startOverride w:val="4"/>
-    </w:lvlOverride>
-  </w:num>
-  <w:num w:numId="6">
-    <w:abstractNumId w:val="8"/>
-    <w:lvlOverride w:ilvl="0">
-      <w:startOverride w:val="5"/>
-      <w:lvl w:ilvl="0" w:tplc="C1BE2D4C">
-        <w:start w:val="5"/>
+      <w:lvl w:ilvl="0" w:tplc="AE72B7EC">
+        <w:start w:val="1"/>
         <w:numFmt w:val="upperRoman"/>
         <w:lvlText w:val="%1."/>
         <w:lvlJc w:val="left"/>
         <w:pPr>
+          <w:tabs>
+            <w:tab w:val="left" w:pos="720"/>
+          </w:tabs>
           <w:ind w:left="600" w:hanging="600"/>
         </w:pPr>
         <w:rPr>
           <w:rFonts w:hAnsi="Arial Unicode MS"/>
-          <w:b/>
-          <w:bCs/>
           <w:caps w:val="0"/>
           <w:smallCaps w:val="0"/>
           <w:strike w:val="0"/>
@@ -37945,19 +37935,19 @@
       </w:lvl>
     </w:lvlOverride>
     <w:lvlOverride w:ilvl="1">
-      <w:startOverride w:val="1"/>
       <w:lvl w:ilvl="1" w:tplc="9964392A">
         <w:start w:val="1"/>
         <w:numFmt w:val="upperRoman"/>
         <w:lvlText w:val="%1.%2."/>
         <w:lvlJc w:val="left"/>
         <w:pPr>
+          <w:tabs>
+            <w:tab w:val="left" w:pos="720"/>
+          </w:tabs>
           <w:ind w:left="600" w:hanging="600"/>
         </w:pPr>
         <w:rPr>
           <w:rFonts w:hAnsi="Arial Unicode MS"/>
-          <w:b/>
-          <w:bCs/>
           <w:caps w:val="0"/>
           <w:smallCaps w:val="0"/>
           <w:strike w:val="0"/>
@@ -37975,19 +37965,19 @@
       </w:lvl>
     </w:lvlOverride>
     <w:lvlOverride w:ilvl="2">
-      <w:startOverride w:val="1"/>
       <w:lvl w:ilvl="2" w:tplc="86B2FB74">
         <w:start w:val="1"/>
         <w:numFmt w:val="upperRoman"/>
         <w:lvlText w:val="%1.%2.%3."/>
         <w:lvlJc w:val="left"/>
         <w:pPr>
+          <w:tabs>
+            <w:tab w:val="left" w:pos="720"/>
+          </w:tabs>
           <w:ind w:left="600" w:hanging="600"/>
         </w:pPr>
         <w:rPr>
           <w:rFonts w:hAnsi="Arial Unicode MS"/>
-          <w:b/>
-          <w:bCs/>
           <w:caps w:val="0"/>
           <w:smallCaps w:val="0"/>
           <w:strike w:val="0"/>
@@ -38005,19 +37995,19 @@
       </w:lvl>
     </w:lvlOverride>
     <w:lvlOverride w:ilvl="3">
-      <w:startOverride w:val="1"/>
       <w:lvl w:ilvl="3" w:tplc="3E607494">
         <w:start w:val="1"/>
         <w:numFmt w:val="upperRoman"/>
         <w:lvlText w:val="%1.%2.%3.%4."/>
         <w:lvlJc w:val="left"/>
         <w:pPr>
+          <w:tabs>
+            <w:tab w:val="left" w:pos="720"/>
+          </w:tabs>
           <w:ind w:left="600" w:hanging="600"/>
         </w:pPr>
         <w:rPr>
           <w:rFonts w:hAnsi="Arial Unicode MS"/>
-          <w:b/>
-          <w:bCs/>
           <w:caps w:val="0"/>
           <w:smallCaps w:val="0"/>
           <w:strike w:val="0"/>
@@ -38035,19 +38025,19 @@
       </w:lvl>
     </w:lvlOverride>
     <w:lvlOverride w:ilvl="4">
-      <w:startOverride w:val="1"/>
       <w:lvl w:ilvl="4" w:tplc="AD10C51C">
         <w:start w:val="1"/>
         <w:numFmt w:val="upperRoman"/>
         <w:lvlText w:val="%1.%2.%3.%4.%5."/>
         <w:lvlJc w:val="left"/>
         <w:pPr>
+          <w:tabs>
+            <w:tab w:val="left" w:pos="720"/>
+          </w:tabs>
           <w:ind w:left="600" w:hanging="600"/>
         </w:pPr>
         <w:rPr>
           <w:rFonts w:hAnsi="Arial Unicode MS"/>
-          <w:b/>
-          <w:bCs/>
           <w:caps w:val="0"/>
           <w:smallCaps w:val="0"/>
           <w:strike w:val="0"/>
@@ -38065,19 +38055,19 @@
       </w:lvl>
     </w:lvlOverride>
     <w:lvlOverride w:ilvl="5">
-      <w:startOverride w:val="1"/>
       <w:lvl w:ilvl="5" w:tplc="43B2545E">
         <w:start w:val="1"/>
         <w:numFmt w:val="upperRoman"/>
         <w:lvlText w:val="%1.%2.%3.%4.%5.%6."/>
         <w:lvlJc w:val="left"/>
         <w:pPr>
+          <w:tabs>
+            <w:tab w:val="left" w:pos="720"/>
+          </w:tabs>
           <w:ind w:left="600" w:hanging="600"/>
         </w:pPr>
         <w:rPr>
           <w:rFonts w:hAnsi="Arial Unicode MS"/>
-          <w:b/>
-          <w:bCs/>
           <w:caps w:val="0"/>
           <w:smallCaps w:val="0"/>
           <w:strike w:val="0"/>
@@ -38095,19 +38085,19 @@
       </w:lvl>
     </w:lvlOverride>
     <w:lvlOverride w:ilvl="6">
-      <w:startOverride w:val="1"/>
       <w:lvl w:ilvl="6" w:tplc="FB0ED552">
         <w:start w:val="1"/>
         <w:numFmt w:val="upperRoman"/>
         <w:lvlText w:val="%1.%2.%3.%4.%5.%6.%7."/>
         <w:lvlJc w:val="left"/>
         <w:pPr>
+          <w:tabs>
+            <w:tab w:val="left" w:pos="720"/>
+          </w:tabs>
           <w:ind w:left="600" w:hanging="600"/>
         </w:pPr>
         <w:rPr>
           <w:rFonts w:hAnsi="Arial Unicode MS"/>
-          <w:b/>
-          <w:bCs/>
           <w:caps w:val="0"/>
           <w:smallCaps w:val="0"/>
           <w:strike w:val="0"/>
@@ -38125,19 +38115,19 @@
       </w:lvl>
     </w:lvlOverride>
     <w:lvlOverride w:ilvl="7">
-      <w:startOverride w:val="1"/>
       <w:lvl w:ilvl="7" w:tplc="31644E2C">
         <w:start w:val="1"/>
         <w:numFmt w:val="upperRoman"/>
         <w:lvlText w:val="%1.%2.%3.%4.%5.%6.%7.%8."/>
         <w:lvlJc w:val="left"/>
         <w:pPr>
+          <w:tabs>
+            <w:tab w:val="left" w:pos="720"/>
+          </w:tabs>
           <w:ind w:left="600" w:hanging="600"/>
         </w:pPr>
         <w:rPr>
           <w:rFonts w:hAnsi="Arial Unicode MS"/>
-          <w:b/>
-          <w:bCs/>
           <w:caps w:val="0"/>
           <w:smallCaps w:val="0"/>
           <w:strike w:val="0"/>
@@ -38155,19 +38145,19 @@
       </w:lvl>
     </w:lvlOverride>
     <w:lvlOverride w:ilvl="8">
-      <w:startOverride w:val="1"/>
       <w:lvl w:ilvl="8" w:tplc="6BDEAB8C">
         <w:start w:val="1"/>
         <w:numFmt w:val="upperRoman"/>
         <w:lvlText w:val="%1.%2.%3.%4.%5.%6.%7.%8.%9."/>
         <w:lvlJc w:val="left"/>
         <w:pPr>
+          <w:tabs>
+            <w:tab w:val="left" w:pos="720"/>
+          </w:tabs>
           <w:ind w:left="600" w:hanging="600"/>
         </w:pPr>
         <w:rPr>
           <w:rFonts w:hAnsi="Arial Unicode MS"/>
-          <w:b/>
-          <w:bCs/>
           <w:caps w:val="0"/>
           <w:smallCaps w:val="0"/>
           <w:strike w:val="0"/>
@@ -38185,6 +38175,347 @@
       </w:lvl>
     </w:lvlOverride>
   </w:num>
+  <w:num w:numId="5">
+    <w:abstractNumId w:val="8"/>
+    <w:lvlOverride w:ilvl="0">
+      <w:startOverride w:val="4"/>
+    </w:lvlOverride>
+    <w:lvlOverride w:ilvl="0">
+      <w:lvl w:ilvl="0" w:tplc="AE72B7EC">
+        <w:start w:val="1"/>
+        <w:numFmt w:val="upperRoman"/>
+        <w:lvlText w:val="%1."/>
+        <w:lvlJc w:val="left"/>
+        <w:pPr>
+          <w:tabs>
+            <w:tab w:val="left" w:pos="720"/>
+          </w:tabs>
+          <w:ind w:left="600" w:hanging="600"/>
+        </w:pPr>
+        <w:rPr>
+          <w:rFonts w:hAnsi="Arial Unicode MS"/>
+          <w:b/>
+          <w:caps w:val="0"/>
+          <w:smallCaps w:val="0"/>
+          <w:strike w:val="0"/>
+          <w:dstrike w:val="0"/>
+          <w:outline w:val="0"/>
+          <w:emboss w:val="0"/>
+          <w:imprint w:val="0"/>
+          <w:spacing w:val="0"/>
+          <w:w w:val="100"/>
+          <w:kern w:val="0"/>
+          <w:position w:val="0"/>
+          <w:highlight w:val="none"/>
+          <w:vertAlign w:val="baseline"/>
+        </w:rPr>
+      </w:lvl>
+    </w:lvlOverride>
+    <w:lvlOverride w:ilvl="0">
+      <w:lvl w:ilvl="0" w:tplc="AE72B7EC">
+        <w:start w:val="1"/>
+        <w:numFmt w:val="upperRoman"/>
+        <w:lvlText w:val="%1."/>
+        <w:lvlJc w:val="left"/>
+        <w:pPr>
+          <w:tabs>
+            <w:tab w:val="left" w:pos="720"/>
+          </w:tabs>
+          <w:ind w:left="600" w:hanging="600"/>
+        </w:pPr>
+        <w:rPr>
+          <w:rFonts w:hAnsi="Arial Unicode MS"/>
+          <w:b/>
+          <w:caps w:val="0"/>
+          <w:smallCaps w:val="0"/>
+          <w:strike w:val="0"/>
+          <w:dstrike w:val="0"/>
+          <w:outline w:val="0"/>
+          <w:emboss w:val="0"/>
+          <w:imprint w:val="0"/>
+          <w:spacing w:val="0"/>
+          <w:w w:val="100"/>
+          <w:kern w:val="0"/>
+          <w:position w:val="0"/>
+          <w:highlight w:val="none"/>
+          <w:vertAlign w:val="baseline"/>
+        </w:rPr>
+      </w:lvl>
+    </w:lvlOverride>
+  </w:num>
+  <w:num w:numId="6">
+    <w:abstractNumId w:val="8"/>
+    <w:lvlOverride w:ilvl="0">
+      <w:startOverride w:val="5"/>
+      <w:lvl w:ilvl="0" w:tplc="AE72B7EC">
+        <w:start w:val="5"/>
+        <w:numFmt w:val="upperRoman"/>
+        <w:lvlText w:val="%1."/>
+        <w:lvlJc w:val="left"/>
+        <w:pPr>
+          <w:ind w:left="600" w:hanging="600"/>
+        </w:pPr>
+        <w:rPr>
+          <w:rFonts w:hAnsi="Arial Unicode MS"/>
+          <w:b/>
+          <w:bCs/>
+          <w:caps w:val="0"/>
+          <w:smallCaps w:val="0"/>
+          <w:strike w:val="0"/>
+          <w:dstrike w:val="0"/>
+          <w:outline w:val="0"/>
+          <w:emboss w:val="0"/>
+          <w:imprint w:val="0"/>
+          <w:spacing w:val="0"/>
+          <w:w w:val="100"/>
+          <w:kern w:val="0"/>
+          <w:position w:val="0"/>
+          <w:highlight w:val="none"/>
+          <w:vertAlign w:val="baseline"/>
+        </w:rPr>
+      </w:lvl>
+    </w:lvlOverride>
+    <w:lvlOverride w:ilvl="1">
+      <w:startOverride w:val="1"/>
+      <w:lvl w:ilvl="1" w:tplc="9964392A">
+        <w:start w:val="1"/>
+        <w:numFmt w:val="upperRoman"/>
+        <w:lvlText w:val="%1.%2."/>
+        <w:lvlJc w:val="left"/>
+        <w:pPr>
+          <w:ind w:left="600" w:hanging="600"/>
+        </w:pPr>
+        <w:rPr>
+          <w:rFonts w:hAnsi="Arial Unicode MS"/>
+          <w:b/>
+          <w:bCs/>
+          <w:caps w:val="0"/>
+          <w:smallCaps w:val="0"/>
+          <w:strike w:val="0"/>
+          <w:dstrike w:val="0"/>
+          <w:outline w:val="0"/>
+          <w:emboss w:val="0"/>
+          <w:imprint w:val="0"/>
+          <w:spacing w:val="0"/>
+          <w:w w:val="100"/>
+          <w:kern w:val="0"/>
+          <w:position w:val="0"/>
+          <w:highlight w:val="none"/>
+          <w:vertAlign w:val="baseline"/>
+        </w:rPr>
+      </w:lvl>
+    </w:lvlOverride>
+    <w:lvlOverride w:ilvl="2">
+      <w:startOverride w:val="1"/>
+      <w:lvl w:ilvl="2" w:tplc="86B2FB74">
+        <w:start w:val="1"/>
+        <w:numFmt w:val="upperRoman"/>
+        <w:lvlText w:val="%1.%2.%3."/>
+        <w:lvlJc w:val="left"/>
+        <w:pPr>
+          <w:ind w:left="600" w:hanging="600"/>
+        </w:pPr>
+        <w:rPr>
+          <w:rFonts w:hAnsi="Arial Unicode MS"/>
+          <w:b/>
+          <w:bCs/>
+          <w:caps w:val="0"/>
+          <w:smallCaps w:val="0"/>
+          <w:strike w:val="0"/>
+          <w:dstrike w:val="0"/>
+          <w:outline w:val="0"/>
+          <w:emboss w:val="0"/>
+          <w:imprint w:val="0"/>
+          <w:spacing w:val="0"/>
+          <w:w w:val="100"/>
+          <w:kern w:val="0"/>
+          <w:position w:val="0"/>
+          <w:highlight w:val="none"/>
+          <w:vertAlign w:val="baseline"/>
+        </w:rPr>
+      </w:lvl>
+    </w:lvlOverride>
+    <w:lvlOverride w:ilvl="3">
+      <w:startOverride w:val="1"/>
+      <w:lvl w:ilvl="3" w:tplc="3E607494">
+        <w:start w:val="1"/>
+        <w:numFmt w:val="upperRoman"/>
+        <w:lvlText w:val="%1.%2.%3.%4."/>
+        <w:lvlJc w:val="left"/>
+        <w:pPr>
+          <w:ind w:left="600" w:hanging="600"/>
+        </w:pPr>
+        <w:rPr>
+          <w:rFonts w:hAnsi="Arial Unicode MS"/>
+          <w:b/>
+          <w:bCs/>
+          <w:caps w:val="0"/>
+          <w:smallCaps w:val="0"/>
+          <w:strike w:val="0"/>
+          <w:dstrike w:val="0"/>
+          <w:outline w:val="0"/>
+          <w:emboss w:val="0"/>
+          <w:imprint w:val="0"/>
+          <w:spacing w:val="0"/>
+          <w:w w:val="100"/>
+          <w:kern w:val="0"/>
+          <w:position w:val="0"/>
+          <w:highlight w:val="none"/>
+          <w:vertAlign w:val="baseline"/>
+        </w:rPr>
+      </w:lvl>
+    </w:lvlOverride>
+    <w:lvlOverride w:ilvl="4">
+      <w:startOverride w:val="1"/>
+      <w:lvl w:ilvl="4" w:tplc="AD10C51C">
+        <w:start w:val="1"/>
+        <w:numFmt w:val="upperRoman"/>
+        <w:lvlText w:val="%1.%2.%3.%4.%5."/>
+        <w:lvlJc w:val="left"/>
+        <w:pPr>
+          <w:ind w:left="600" w:hanging="600"/>
+        </w:pPr>
+        <w:rPr>
+          <w:rFonts w:hAnsi="Arial Unicode MS"/>
+          <w:b/>
+          <w:bCs/>
+          <w:caps w:val="0"/>
+          <w:smallCaps w:val="0"/>
+          <w:strike w:val="0"/>
+          <w:dstrike w:val="0"/>
+          <w:outline w:val="0"/>
+          <w:emboss w:val="0"/>
+          <w:imprint w:val="0"/>
+          <w:spacing w:val="0"/>
+          <w:w w:val="100"/>
+          <w:kern w:val="0"/>
+          <w:position w:val="0"/>
+          <w:highlight w:val="none"/>
+          <w:vertAlign w:val="baseline"/>
+        </w:rPr>
+      </w:lvl>
+    </w:lvlOverride>
+    <w:lvlOverride w:ilvl="5">
+      <w:startOverride w:val="1"/>
+      <w:lvl w:ilvl="5" w:tplc="43B2545E">
+        <w:start w:val="1"/>
+        <w:numFmt w:val="upperRoman"/>
+        <w:lvlText w:val="%1.%2.%3.%4.%5.%6."/>
+        <w:lvlJc w:val="left"/>
+        <w:pPr>
+          <w:ind w:left="600" w:hanging="600"/>
+        </w:pPr>
+        <w:rPr>
+          <w:rFonts w:hAnsi="Arial Unicode MS"/>
+          <w:b/>
+          <w:bCs/>
+          <w:caps w:val="0"/>
+          <w:smallCaps w:val="0"/>
+          <w:strike w:val="0"/>
+          <w:dstrike w:val="0"/>
+          <w:outline w:val="0"/>
+          <w:emboss w:val="0"/>
+          <w:imprint w:val="0"/>
+          <w:spacing w:val="0"/>
+          <w:w w:val="100"/>
+          <w:kern w:val="0"/>
+          <w:position w:val="0"/>
+          <w:highlight w:val="none"/>
+          <w:vertAlign w:val="baseline"/>
+        </w:rPr>
+      </w:lvl>
+    </w:lvlOverride>
+    <w:lvlOverride w:ilvl="6">
+      <w:startOverride w:val="1"/>
+      <w:lvl w:ilvl="6" w:tplc="FB0ED552">
+        <w:start w:val="1"/>
+        <w:numFmt w:val="upperRoman"/>
+        <w:lvlText w:val="%1.%2.%3.%4.%5.%6.%7."/>
+        <w:lvlJc w:val="left"/>
+        <w:pPr>
+          <w:ind w:left="600" w:hanging="600"/>
+        </w:pPr>
+        <w:rPr>
+          <w:rFonts w:hAnsi="Arial Unicode MS"/>
+          <w:b/>
+          <w:bCs/>
+          <w:caps w:val="0"/>
+          <w:smallCaps w:val="0"/>
+          <w:strike w:val="0"/>
+          <w:dstrike w:val="0"/>
+          <w:outline w:val="0"/>
+          <w:emboss w:val="0"/>
+          <w:imprint w:val="0"/>
+          <w:spacing w:val="0"/>
+          <w:w w:val="100"/>
+          <w:kern w:val="0"/>
+          <w:position w:val="0"/>
+          <w:highlight w:val="none"/>
+          <w:vertAlign w:val="baseline"/>
+        </w:rPr>
+      </w:lvl>
+    </w:lvlOverride>
+    <w:lvlOverride w:ilvl="7">
+      <w:startOverride w:val="1"/>
+      <w:lvl w:ilvl="7" w:tplc="31644E2C">
+        <w:start w:val="1"/>
+        <w:numFmt w:val="upperRoman"/>
+        <w:lvlText w:val="%1.%2.%3.%4.%5.%6.%7.%8."/>
+        <w:lvlJc w:val="left"/>
+        <w:pPr>
+          <w:ind w:left="600" w:hanging="600"/>
+        </w:pPr>
+        <w:rPr>
+          <w:rFonts w:hAnsi="Arial Unicode MS"/>
+          <w:b/>
+          <w:bCs/>
+          <w:caps w:val="0"/>
+          <w:smallCaps w:val="0"/>
+          <w:strike w:val="0"/>
+          <w:dstrike w:val="0"/>
+          <w:outline w:val="0"/>
+          <w:emboss w:val="0"/>
+          <w:imprint w:val="0"/>
+          <w:spacing w:val="0"/>
+          <w:w w:val="100"/>
+          <w:kern w:val="0"/>
+          <w:position w:val="0"/>
+          <w:highlight w:val="none"/>
+          <w:vertAlign w:val="baseline"/>
+        </w:rPr>
+      </w:lvl>
+    </w:lvlOverride>
+    <w:lvlOverride w:ilvl="8">
+      <w:startOverride w:val="1"/>
+      <w:lvl w:ilvl="8" w:tplc="6BDEAB8C">
+        <w:start w:val="1"/>
+        <w:numFmt w:val="upperRoman"/>
+        <w:lvlText w:val="%1.%2.%3.%4.%5.%6.%7.%8.%9."/>
+        <w:lvlJc w:val="left"/>
+        <w:pPr>
+          <w:ind w:left="600" w:hanging="600"/>
+        </w:pPr>
+        <w:rPr>
+          <w:rFonts w:hAnsi="Arial Unicode MS"/>
+          <w:b/>
+          <w:bCs/>
+          <w:caps w:val="0"/>
+          <w:smallCaps w:val="0"/>
+          <w:strike w:val="0"/>
+          <w:dstrike w:val="0"/>
+          <w:outline w:val="0"/>
+          <w:emboss w:val="0"/>
+          <w:imprint w:val="0"/>
+          <w:spacing w:val="0"/>
+          <w:w w:val="100"/>
+          <w:kern w:val="0"/>
+          <w:position w:val="0"/>
+          <w:highlight w:val="none"/>
+          <w:vertAlign w:val="baseline"/>
+        </w:rPr>
+      </w:lvl>
+    </w:lvlOverride>
+  </w:num>
   <w:num w:numId="7">
     <w:abstractNumId w:val="7"/>
   </w:num>
@@ -38195,7 +38526,7 @@
     <w:abstractNumId w:val="8"/>
     <w:lvlOverride w:ilvl="0">
       <w:startOverride w:val="6"/>
-      <w:lvl w:ilvl="0" w:tplc="C1BE2D4C">
+      <w:lvl w:ilvl="0" w:tplc="AE72B7EC">
         <w:start w:val="6"/>
         <w:numFmt w:val="upperRoman"/>
         <w:lvlText w:val="%1."/>
@@ -38755,7 +39086,7 @@
   <w:num w:numId="13">
     <w:abstractNumId w:val="8"/>
     <w:lvlOverride w:ilvl="0">
-      <w:lvl w:ilvl="0" w:tplc="C1BE2D4C">
+      <w:lvl w:ilvl="0" w:tplc="AE72B7EC">
         <w:start w:val="1"/>
         <w:numFmt w:val="upperRoman"/>
         <w:lvlText w:val="%1."/>
@@ -38858,7 +39189,7 @@
     <w:abstractNumId w:val="8"/>
     <w:lvlOverride w:ilvl="0">
       <w:startOverride w:val="8"/>
-      <w:lvl w:ilvl="0" w:tplc="C1BE2D4C">
+      <w:lvl w:ilvl="0" w:tplc="AE72B7EC">
         <w:start w:val="8"/>
         <w:numFmt w:val="upperRoman"/>
         <w:lvlText w:val="%1."/>

</xml_diff>